<commit_message>
Use Case Diagramm erweitert + Mockups ergänzt/erweitert
</commit_message>
<xml_diff>
--- a/Datein/Pflichtenheft.docx
+++ b/Datein/Pflichtenheft.docx
@@ -7258,8 +7258,6 @@
               </w:rPr>
               <w:t>ich aufgenommen werde</w:t>
             </w:r>
-            <w:bookmarkStart w:id="13" w:name="_GoBack"/>
-            <w:bookmarkEnd w:id="13"/>
           </w:p>
         </w:tc>
         <w:tc>
@@ -7976,11 +7974,11 @@
           <w:numId w:val="3"/>
         </w:numPr>
       </w:pPr>
-      <w:bookmarkStart w:id="14" w:name="_Toc469001257"/>
+      <w:bookmarkStart w:id="13" w:name="_Toc469001257"/>
       <w:r>
         <w:t>Übersicht</w:t>
       </w:r>
-      <w:bookmarkEnd w:id="14"/>
+      <w:bookmarkEnd w:id="13"/>
     </w:p>
     <w:p/>
     <w:p>
@@ -7990,17 +7988,6 @@
           <w:rFonts w:ascii="Times New Roman" w:hAnsi="Times New Roman" w:cs="Times New Roman"/>
           <w:sz w:val="24"/>
           <w:szCs w:val="24"/>
-        </w:rPr>
-      </w:pPr>
-    </w:p>
-    <w:p>
-      <w:pPr>
-        <w:spacing w:line="360" w:lineRule="auto"/>
-        <w:rPr>
-          <w:rFonts w:ascii="Calibri Light" w:hAnsi="Calibri Light"/>
-          <w:color w:val="4472C4" w:themeColor="accent1"/>
-          <w:sz w:val="32"/>
-          <w:szCs w:val="32"/>
         </w:rPr>
       </w:pPr>
       <w:r>
@@ -8010,10 +7997,10 @@
         </w:rPr>
         <w:lastRenderedPageBreak/>
         <w:drawing>
-          <wp:inline distT="0" distB="0" distL="0" distR="0" wp14:anchorId="79C0E991" wp14:editId="78CD6410">
-            <wp:extent cx="5615940" cy="4856480"/>
-            <wp:effectExtent l="0" t="0" r="3810" b="1270"/>
-            <wp:docPr id="33" name="Grafik 33" descr="C:\Users\Eddy\AppData\Local\Microsoft\Windows\INetCache\Content.Word\UseCaseDiagramm.png"/>
+          <wp:inline distT="0" distB="0" distL="0" distR="0" wp14:anchorId="3551C7FD" wp14:editId="1D7205AF">
+            <wp:extent cx="5617845" cy="4857115"/>
+            <wp:effectExtent l="0" t="0" r="1905" b="635"/>
+            <wp:docPr id="1" name="Grafik 1" descr="C:\Users\Eddy\AppData\Local\Microsoft\Windows\INetCache\Content.Word\UCSD01.png"/>
             <wp:cNvGraphicFramePr>
               <a:graphicFrameLocks xmlns:a="http://schemas.openxmlformats.org/drawingml/2006/main" noChangeAspect="1"/>
             </wp:cNvGraphicFramePr>
@@ -8021,7 +8008,7 @@
               <a:graphicData uri="http://schemas.openxmlformats.org/drawingml/2006/picture">
                 <pic:pic xmlns:pic="http://schemas.openxmlformats.org/drawingml/2006/picture">
                   <pic:nvPicPr>
-                    <pic:cNvPr id="0" name="Picture 1" descr="C:\Users\Eddy\AppData\Local\Microsoft\Windows\INetCache\Content.Word\UseCaseDiagramm.png"/>
+                    <pic:cNvPr id="0" name="Picture 1" descr="C:\Users\Eddy\AppData\Local\Microsoft\Windows\INetCache\Content.Word\UCSD01.png"/>
                     <pic:cNvPicPr>
                       <a:picLocks noChangeAspect="1" noChangeArrowheads="1"/>
                     </pic:cNvPicPr>
@@ -8042,7 +8029,7 @@
                   <pic:spPr bwMode="auto">
                     <a:xfrm>
                       <a:off x="0" y="0"/>
-                      <a:ext cx="5615940" cy="4856480"/>
+                      <a:ext cx="5617845" cy="4857115"/>
                     </a:xfrm>
                     <a:prstGeom prst="rect">
                       <a:avLst/>
@@ -8069,6 +8056,64 @@
           <w:szCs w:val="32"/>
         </w:rPr>
       </w:pPr>
+      <w:r>
+        <w:rPr>
+          <w:rFonts w:ascii="Calibri Light" w:hAnsi="Calibri Light"/>
+          <w:noProof/>
+          <w:color w:val="4472C4" w:themeColor="accent1"/>
+          <w:sz w:val="32"/>
+          <w:szCs w:val="32"/>
+        </w:rPr>
+        <w:lastRenderedPageBreak/>
+        <w:drawing>
+          <wp:inline distT="0" distB="0" distL="0" distR="0" wp14:anchorId="06F22698" wp14:editId="6AE23FF1">
+            <wp:extent cx="3811270" cy="4286885"/>
+            <wp:effectExtent l="0" t="0" r="0" b="0"/>
+            <wp:docPr id="2" name="Grafik 2" descr="C:\Users\Eddy\AppData\Local\Microsoft\Windows\INetCache\Content.Word\UCSD02.png"/>
+            <wp:cNvGraphicFramePr>
+              <a:graphicFrameLocks xmlns:a="http://schemas.openxmlformats.org/drawingml/2006/main" noChangeAspect="1"/>
+            </wp:cNvGraphicFramePr>
+            <a:graphic xmlns:a="http://schemas.openxmlformats.org/drawingml/2006/main">
+              <a:graphicData uri="http://schemas.openxmlformats.org/drawingml/2006/picture">
+                <pic:pic xmlns:pic="http://schemas.openxmlformats.org/drawingml/2006/picture">
+                  <pic:nvPicPr>
+                    <pic:cNvPr id="0" name="Picture 2" descr="C:\Users\Eddy\AppData\Local\Microsoft\Windows\INetCache\Content.Word\UCSD02.png"/>
+                    <pic:cNvPicPr>
+                      <a:picLocks noChangeAspect="1" noChangeArrowheads="1"/>
+                    </pic:cNvPicPr>
+                  </pic:nvPicPr>
+                  <pic:blipFill>
+                    <a:blip r:embed="rId12">
+                      <a:extLst>
+                        <a:ext uri="{28A0092B-C50C-407E-A947-70E740481C1C}">
+                          <a14:useLocalDpi xmlns:a14="http://schemas.microsoft.com/office/drawing/2010/main" val="0"/>
+                        </a:ext>
+                      </a:extLst>
+                    </a:blip>
+                    <a:srcRect/>
+                    <a:stretch>
+                      <a:fillRect/>
+                    </a:stretch>
+                  </pic:blipFill>
+                  <pic:spPr bwMode="auto">
+                    <a:xfrm>
+                      <a:off x="0" y="0"/>
+                      <a:ext cx="3811270" cy="4286885"/>
+                    </a:xfrm>
+                    <a:prstGeom prst="rect">
+                      <a:avLst/>
+                    </a:prstGeom>
+                    <a:noFill/>
+                    <a:ln>
+                      <a:noFill/>
+                    </a:ln>
+                  </pic:spPr>
+                </pic:pic>
+              </a:graphicData>
+            </a:graphic>
+          </wp:inline>
+        </w:drawing>
+      </w:r>
     </w:p>
     <w:p>
       <w:pPr>
@@ -8105,6 +8150,17 @@
     </w:p>
     <w:p>
       <w:pPr>
+        <w:spacing w:line="360" w:lineRule="auto"/>
+        <w:rPr>
+          <w:rFonts w:ascii="Calibri Light" w:hAnsi="Calibri Light"/>
+          <w:color w:val="4472C4" w:themeColor="accent1"/>
+          <w:sz w:val="32"/>
+          <w:szCs w:val="32"/>
+        </w:rPr>
+      </w:pPr>
+    </w:p>
+    <w:p>
+      <w:pPr>
         <w:rPr>
           <w:b/>
           <w:color w:val="000000" w:themeColor="text1"/>
@@ -8120,11 +8176,11 @@
           <w:numId w:val="3"/>
         </w:numPr>
       </w:pPr>
-      <w:bookmarkStart w:id="15" w:name="_Toc469001258"/>
+      <w:bookmarkStart w:id="14" w:name="_Toc469001258"/>
       <w:r>
         <w:t>Beschreibung</w:t>
       </w:r>
-      <w:bookmarkEnd w:id="15"/>
+      <w:bookmarkEnd w:id="14"/>
     </w:p>
     <w:tbl>
       <w:tblPr>
@@ -8400,7 +8456,6 @@
               <w:rPr>
                 <w:b/>
               </w:rPr>
-              <w:lastRenderedPageBreak/>
               <w:t>Auslöser</w:t>
             </w:r>
           </w:p>
@@ -8515,6 +8570,7 @@
               <w:rPr>
                 <w:b/>
               </w:rPr>
+              <w:lastRenderedPageBreak/>
               <w:t>Vorbedingung</w:t>
             </w:r>
           </w:p>
@@ -9394,7 +9450,6 @@
               <w:rPr>
                 <w:b/>
               </w:rPr>
-              <w:lastRenderedPageBreak/>
               <w:t>Aktoren</w:t>
             </w:r>
           </w:p>
@@ -9509,6 +9564,7 @@
               <w:rPr>
                 <w:b/>
               </w:rPr>
+              <w:lastRenderedPageBreak/>
               <w:t>Verknüpfung</w:t>
             </w:r>
           </w:p>
@@ -10294,7 +10350,6 @@
               <w:rPr>
                 <w:b/>
               </w:rPr>
-              <w:lastRenderedPageBreak/>
               <w:t>Auslöser</w:t>
             </w:r>
           </w:p>
@@ -10409,6 +10464,7 @@
               <w:rPr>
                 <w:b/>
               </w:rPr>
+              <w:lastRenderedPageBreak/>
               <w:t>Vorbedingung</w:t>
             </w:r>
           </w:p>
@@ -11185,7 +11241,6 @@
               <w:rPr>
                 <w:b/>
               </w:rPr>
-              <w:lastRenderedPageBreak/>
               <w:t>Auslöser</w:t>
             </w:r>
           </w:p>
@@ -11303,6 +11358,7 @@
               <w:rPr>
                 <w:b/>
               </w:rPr>
+              <w:lastRenderedPageBreak/>
               <w:t>Vorbedingung</w:t>
             </w:r>
           </w:p>
@@ -12072,7 +12128,6 @@
               <w:rPr>
                 <w:b/>
               </w:rPr>
-              <w:lastRenderedPageBreak/>
               <w:t>Auslöser</w:t>
             </w:r>
           </w:p>
@@ -12187,6 +12242,7 @@
               <w:rPr>
                 <w:b/>
               </w:rPr>
+              <w:lastRenderedPageBreak/>
               <w:t>Vorbedingung</w:t>
             </w:r>
           </w:p>
@@ -12900,7 +12956,7 @@
             <w:pPr>
               <w:spacing w:line="256" w:lineRule="auto"/>
             </w:pPr>
-            <w:bookmarkStart w:id="16" w:name="_Toc467169230"/>
+            <w:bookmarkStart w:id="15" w:name="_Toc467169230"/>
             <w:r>
               <w:rPr>
                 <w:rFonts w:cs="Arial"/>
@@ -12908,7 +12964,7 @@
               </w:rPr>
               <w:t>Spieler kann hier seine individuelle Statistik ansehen</w:t>
             </w:r>
-            <w:bookmarkEnd w:id="16"/>
+            <w:bookmarkEnd w:id="15"/>
           </w:p>
         </w:tc>
       </w:tr>
@@ -12995,7 +13051,6 @@
               <w:rPr>
                 <w:b/>
               </w:rPr>
-              <w:lastRenderedPageBreak/>
               <w:t>Auslöser</w:t>
             </w:r>
           </w:p>
@@ -13116,6 +13171,7 @@
               <w:rPr>
                 <w:b/>
               </w:rPr>
+              <w:lastRenderedPageBreak/>
               <w:t>Vorbedingung</w:t>
             </w:r>
           </w:p>
@@ -13747,7 +13803,7 @@
             <w:pPr>
               <w:spacing w:line="256" w:lineRule="auto"/>
             </w:pPr>
-            <w:bookmarkStart w:id="17" w:name="_Toc467169231"/>
+            <w:bookmarkStart w:id="16" w:name="_Toc467169231"/>
             <w:r>
               <w:rPr>
                 <w:rFonts w:cs="Arial"/>
@@ -13755,7 +13811,7 @@
               </w:rPr>
               <w:t>Spieler kann hier diverse Systemeinstellungen vornehmen</w:t>
             </w:r>
-            <w:bookmarkEnd w:id="17"/>
+            <w:bookmarkEnd w:id="16"/>
           </w:p>
         </w:tc>
       </w:tr>
@@ -13842,7 +13898,6 @@
               <w:rPr>
                 <w:b/>
               </w:rPr>
-              <w:lastRenderedPageBreak/>
               <w:t>Auslöser</w:t>
             </w:r>
           </w:p>
@@ -13960,6 +14015,7 @@
               <w:rPr>
                 <w:b/>
               </w:rPr>
+              <w:lastRenderedPageBreak/>
               <w:t>Vorbedingung</w:t>
             </w:r>
           </w:p>
@@ -14420,11 +14476,11 @@
           <w:numId w:val="3"/>
         </w:numPr>
       </w:pPr>
-      <w:bookmarkStart w:id="18" w:name="_Toc469001259"/>
+      <w:bookmarkStart w:id="17" w:name="_Toc469001259"/>
       <w:r>
         <w:t>Aktivitätsdiagramme</w:t>
       </w:r>
-      <w:bookmarkEnd w:id="18"/>
+      <w:bookmarkEnd w:id="17"/>
     </w:p>
     <w:p>
       <w:pPr>
@@ -14434,11 +14490,11 @@
           <w:numId w:val="3"/>
         </w:numPr>
       </w:pPr>
-      <w:bookmarkStart w:id="19" w:name="_Toc469001260"/>
+      <w:bookmarkStart w:id="18" w:name="_Toc469001260"/>
       <w:r>
         <w:t>Partie spielen</w:t>
       </w:r>
-      <w:bookmarkEnd w:id="19"/>
+      <w:bookmarkEnd w:id="18"/>
     </w:p>
     <w:p/>
     <w:p>
@@ -14449,11 +14505,11 @@
           <w:numId w:val="3"/>
         </w:numPr>
       </w:pPr>
-      <w:bookmarkStart w:id="20" w:name="_Toc469001261"/>
+      <w:bookmarkStart w:id="19" w:name="_Toc469001261"/>
       <w:r>
         <w:t>Partie gewinnen</w:t>
       </w:r>
-      <w:bookmarkEnd w:id="20"/>
+      <w:bookmarkEnd w:id="19"/>
     </w:p>
     <w:p/>
     <w:p>
@@ -14464,12 +14520,11 @@
           <w:numId w:val="3"/>
         </w:numPr>
       </w:pPr>
-      <w:bookmarkStart w:id="21" w:name="_Toc469001262"/>
+      <w:bookmarkStart w:id="20" w:name="_Toc469001262"/>
       <w:r>
-        <w:lastRenderedPageBreak/>
         <w:t>Partie verlieren</w:t>
       </w:r>
-      <w:bookmarkEnd w:id="21"/>
+      <w:bookmarkEnd w:id="20"/>
     </w:p>
     <w:p/>
     <w:p>
@@ -14480,11 +14535,12 @@
           <w:numId w:val="3"/>
         </w:numPr>
       </w:pPr>
-      <w:bookmarkStart w:id="22" w:name="_Toc469001263"/>
+      <w:bookmarkStart w:id="21" w:name="_Toc469001263"/>
       <w:r>
+        <w:lastRenderedPageBreak/>
         <w:t>Clientverwaltung</w:t>
       </w:r>
-      <w:bookmarkEnd w:id="22"/>
+      <w:bookmarkEnd w:id="21"/>
     </w:p>
     <w:p/>
     <w:p>
@@ -14495,11 +14551,11 @@
           <w:numId w:val="3"/>
         </w:numPr>
       </w:pPr>
-      <w:bookmarkStart w:id="23" w:name="_Toc469001264"/>
+      <w:bookmarkStart w:id="22" w:name="_Toc469001264"/>
       <w:r>
         <w:t>Kontoverwaltung</w:t>
       </w:r>
-      <w:bookmarkEnd w:id="23"/>
+      <w:bookmarkEnd w:id="22"/>
     </w:p>
     <w:p/>
     <w:p>
@@ -14510,11 +14566,11 @@
           <w:numId w:val="3"/>
         </w:numPr>
       </w:pPr>
-      <w:bookmarkStart w:id="24" w:name="_Toc469001265"/>
+      <w:bookmarkStart w:id="23" w:name="_Toc469001265"/>
       <w:r>
         <w:t>Kontoanmeldung</w:t>
       </w:r>
-      <w:bookmarkEnd w:id="24"/>
+      <w:bookmarkEnd w:id="23"/>
     </w:p>
     <w:p/>
     <w:p>
@@ -14525,11 +14581,11 @@
           <w:numId w:val="3"/>
         </w:numPr>
       </w:pPr>
-      <w:bookmarkStart w:id="25" w:name="_Toc469001266"/>
+      <w:bookmarkStart w:id="24" w:name="_Toc469001266"/>
       <w:r>
         <w:t>Kontoregistrierung</w:t>
       </w:r>
-      <w:bookmarkEnd w:id="25"/>
+      <w:bookmarkEnd w:id="24"/>
     </w:p>
     <w:p/>
     <w:p>
@@ -14540,11 +14596,11 @@
           <w:numId w:val="3"/>
         </w:numPr>
       </w:pPr>
-      <w:bookmarkStart w:id="26" w:name="_Toc469001267"/>
+      <w:bookmarkStart w:id="25" w:name="_Toc469001267"/>
       <w:r>
         <w:t>Systemeinstellung</w:t>
       </w:r>
-      <w:bookmarkEnd w:id="26"/>
+      <w:bookmarkEnd w:id="25"/>
     </w:p>
     <w:p/>
     <w:p/>
@@ -14561,12 +14617,12 @@
           <w:numId w:val="3"/>
         </w:numPr>
       </w:pPr>
-      <w:bookmarkStart w:id="27" w:name="_Toc469001268"/>
+      <w:bookmarkStart w:id="26" w:name="_Toc469001268"/>
       <w:r>
         <w:lastRenderedPageBreak/>
         <w:t>GUI Mockups</w:t>
       </w:r>
-      <w:bookmarkEnd w:id="27"/>
+      <w:bookmarkEnd w:id="26"/>
     </w:p>
     <w:p>
       <w:pPr>
@@ -14576,11 +14632,11 @@
           <w:numId w:val="3"/>
         </w:numPr>
       </w:pPr>
-      <w:bookmarkStart w:id="28" w:name="_Toc469001269"/>
+      <w:bookmarkStart w:id="27" w:name="_Toc469001269"/>
       <w:r>
         <w:t>Hauptmenü #1</w:t>
       </w:r>
-      <w:bookmarkEnd w:id="28"/>
+      <w:bookmarkEnd w:id="27"/>
     </w:p>
     <w:p>
       <w:pPr>
@@ -14594,10 +14650,10 @@
           <w:lang w:eastAsia="de-DE"/>
         </w:rPr>
         <w:drawing>
-          <wp:inline distT="0" distB="0" distL="0" distR="0" wp14:anchorId="62CB69FC" wp14:editId="2981C4DD">
-            <wp:extent cx="2898475" cy="4727472"/>
+          <wp:inline distT="0" distB="0" distL="0" distR="0" wp14:anchorId="7FD63C30" wp14:editId="0AFE0C10">
+            <wp:extent cx="3277209" cy="5339903"/>
             <wp:effectExtent l="0" t="0" r="0" b="0"/>
-            <wp:docPr id="34" name="Grafik 34" descr="C:\Users\Eddy\AppData\Local\Microsoft\Windows\INetCache\Content.Word\title.png"/>
+            <wp:docPr id="4" name="Grafik 4" descr="C:\Users\Eddy\AppData\Local\Microsoft\Windows\INetCache\Content.Word\login.png"/>
             <wp:cNvGraphicFramePr>
               <a:graphicFrameLocks xmlns:a="http://schemas.openxmlformats.org/drawingml/2006/main" noChangeAspect="1"/>
             </wp:cNvGraphicFramePr>
@@ -14605,83 +14661,7 @@
               <a:graphicData uri="http://schemas.openxmlformats.org/drawingml/2006/picture">
                 <pic:pic xmlns:pic="http://schemas.openxmlformats.org/drawingml/2006/picture">
                   <pic:nvPicPr>
-                    <pic:cNvPr id="0" name="Picture 2" descr="C:\Users\Eddy\AppData\Local\Microsoft\Windows\INetCache\Content.Word\title.png"/>
-                    <pic:cNvPicPr>
-                      <a:picLocks noChangeAspect="1" noChangeArrowheads="1"/>
-                    </pic:cNvPicPr>
-                  </pic:nvPicPr>
-                  <pic:blipFill>
-                    <a:blip r:embed="rId12">
-                      <a:extLst>
-                        <a:ext uri="{28A0092B-C50C-407E-A947-70E740481C1C}">
-                          <a14:useLocalDpi xmlns:a14="http://schemas.microsoft.com/office/drawing/2010/main" val="0"/>
-                        </a:ext>
-                      </a:extLst>
-                    </a:blip>
-                    <a:srcRect/>
-                    <a:stretch>
-                      <a:fillRect/>
-                    </a:stretch>
-                  </pic:blipFill>
-                  <pic:spPr bwMode="auto">
-                    <a:xfrm>
-                      <a:off x="0" y="0"/>
-                      <a:ext cx="2932985" cy="4783758"/>
-                    </a:xfrm>
-                    <a:prstGeom prst="rect">
-                      <a:avLst/>
-                    </a:prstGeom>
-                    <a:noFill/>
-                    <a:ln>
-                      <a:noFill/>
-                    </a:ln>
-                  </pic:spPr>
-                </pic:pic>
-              </a:graphicData>
-            </a:graphic>
-          </wp:inline>
-        </w:drawing>
-      </w:r>
-    </w:p>
-    <w:p>
-      <w:pPr>
-        <w:pStyle w:val="berschrift1"/>
-        <w:numPr>
-          <w:ilvl w:val="2"/>
-          <w:numId w:val="3"/>
-        </w:numPr>
-      </w:pPr>
-      <w:bookmarkStart w:id="29" w:name="_Toc469001270"/>
-      <w:r>
-        <w:lastRenderedPageBreak/>
-        <w:t>Spielauswahl #2</w:t>
-      </w:r>
-      <w:bookmarkEnd w:id="29"/>
-    </w:p>
-    <w:p>
-      <w:pPr>
-        <w:jc w:val="center"/>
-      </w:pPr>
-      <w:r>
-        <w:rPr>
-          <w:b/>
-          <w:noProof/>
-          <w:color w:val="000000" w:themeColor="text1"/>
-          <w:lang w:eastAsia="de-DE"/>
-        </w:rPr>
-        <w:drawing>
-          <wp:inline distT="0" distB="0" distL="0" distR="0" wp14:anchorId="6FCB7B04" wp14:editId="4BBD51C5">
-            <wp:extent cx="2941607" cy="4797824"/>
-            <wp:effectExtent l="0" t="0" r="0" b="0"/>
-            <wp:docPr id="35" name="Grafik 35" descr="C:\Users\Eddy\AppData\Local\Microsoft\Windows\INetCache\Content.Word\aufnahme.png"/>
-            <wp:cNvGraphicFramePr>
-              <a:graphicFrameLocks xmlns:a="http://schemas.openxmlformats.org/drawingml/2006/main" noChangeAspect="1"/>
-            </wp:cNvGraphicFramePr>
-            <a:graphic xmlns:a="http://schemas.openxmlformats.org/drawingml/2006/main">
-              <a:graphicData uri="http://schemas.openxmlformats.org/drawingml/2006/picture">
-                <pic:pic xmlns:pic="http://schemas.openxmlformats.org/drawingml/2006/picture">
-                  <pic:nvPicPr>
-                    <pic:cNvPr id="0" name="Picture 3" descr="C:\Users\Eddy\AppData\Local\Microsoft\Windows\INetCache\Content.Word\aufnahme.png"/>
+                    <pic:cNvPr id="0" name="Picture 3" descr="C:\Users\Eddy\AppData\Local\Microsoft\Windows\INetCache\Content.Word\login.png"/>
                     <pic:cNvPicPr>
                       <a:picLocks noChangeAspect="1" noChangeArrowheads="1"/>
                     </pic:cNvPicPr>
@@ -14702,7 +14682,7 @@
                   <pic:spPr bwMode="auto">
                     <a:xfrm>
                       <a:off x="0" y="0"/>
-                      <a:ext cx="2983854" cy="4866730"/>
+                      <a:ext cx="3294793" cy="5368555"/>
                     </a:xfrm>
                     <a:prstGeom prst="rect">
                       <a:avLst/>
@@ -14727,12 +14707,12 @@
           <w:numId w:val="3"/>
         </w:numPr>
       </w:pPr>
-      <w:bookmarkStart w:id="30" w:name="_Toc469001271"/>
+      <w:bookmarkStart w:id="28" w:name="_Toc469001270"/>
       <w:r>
         <w:lastRenderedPageBreak/>
-        <w:t>Einzelspieler starten #3</w:t>
+        <w:t>Spielauswahl #2</w:t>
       </w:r>
-      <w:bookmarkEnd w:id="30"/>
+      <w:bookmarkEnd w:id="28"/>
     </w:p>
     <w:p>
       <w:pPr>
@@ -14746,10 +14726,10 @@
           <w:lang w:eastAsia="de-DE"/>
         </w:rPr>
         <w:drawing>
-          <wp:inline distT="0" distB="0" distL="0" distR="0" wp14:anchorId="21FC9EA7" wp14:editId="735F20A1">
-            <wp:extent cx="2976113" cy="4854101"/>
+          <wp:inline distT="0" distB="0" distL="0" distR="0" wp14:anchorId="38E0ADFA" wp14:editId="765D5431">
+            <wp:extent cx="3672230" cy="5983553"/>
             <wp:effectExtent l="0" t="0" r="0" b="0"/>
-            <wp:docPr id="36" name="Grafik 36" descr="C:\Users\Eddy\AppData\Local\Microsoft\Windows\INetCache\Content.Word\options.png"/>
+            <wp:docPr id="5" name="Grafik 5" descr="C:\Users\Eddy\AppData\Local\Microsoft\Windows\INetCache\Content.Word\signup.png"/>
             <wp:cNvGraphicFramePr>
               <a:graphicFrameLocks xmlns:a="http://schemas.openxmlformats.org/drawingml/2006/main" noChangeAspect="1"/>
             </wp:cNvGraphicFramePr>
@@ -14757,7 +14737,7 @@
               <a:graphicData uri="http://schemas.openxmlformats.org/drawingml/2006/picture">
                 <pic:pic xmlns:pic="http://schemas.openxmlformats.org/drawingml/2006/picture">
                   <pic:nvPicPr>
-                    <pic:cNvPr id="0" name="Picture 4" descr="C:\Users\Eddy\AppData\Local\Microsoft\Windows\INetCache\Content.Word\options.png"/>
+                    <pic:cNvPr id="0" name="Picture 4" descr="C:\Users\Eddy\AppData\Local\Microsoft\Windows\INetCache\Content.Word\signup.png"/>
                     <pic:cNvPicPr>
                       <a:picLocks noChangeAspect="1" noChangeArrowheads="1"/>
                     </pic:cNvPicPr>
@@ -14778,7 +14758,7 @@
                   <pic:spPr bwMode="auto">
                     <a:xfrm>
                       <a:off x="0" y="0"/>
-                      <a:ext cx="2988408" cy="4874155"/>
+                      <a:ext cx="3689131" cy="6011092"/>
                     </a:xfrm>
                     <a:prstGeom prst="rect">
                       <a:avLst/>
@@ -14803,12 +14783,12 @@
           <w:numId w:val="3"/>
         </w:numPr>
       </w:pPr>
-      <w:bookmarkStart w:id="31" w:name="_Toc469001272"/>
+      <w:bookmarkStart w:id="29" w:name="_Toc469001271"/>
       <w:r>
         <w:lastRenderedPageBreak/>
-        <w:t>Spielansicht #4</w:t>
+        <w:t>Einzelspieler starten #3</w:t>
       </w:r>
-      <w:bookmarkEnd w:id="31"/>
+      <w:bookmarkEnd w:id="29"/>
     </w:p>
     <w:p>
       <w:pPr>
@@ -14822,10 +14802,10 @@
           <w:lang w:eastAsia="de-DE"/>
         </w:rPr>
         <w:drawing>
-          <wp:inline distT="0" distB="0" distL="0" distR="0" wp14:anchorId="78EAD753" wp14:editId="64537D31">
-            <wp:extent cx="3105509" cy="5065148"/>
+          <wp:inline distT="0" distB="0" distL="0" distR="0" wp14:anchorId="4C5B054D" wp14:editId="1E8E1EE3">
+            <wp:extent cx="3423514" cy="5578293"/>
             <wp:effectExtent l="0" t="0" r="0" b="0"/>
-            <wp:docPr id="37" name="Grafik 37" descr="C:\Users\Eddy\AppData\Local\Microsoft\Windows\INetCache\Content.Word\bewerten.png"/>
+            <wp:docPr id="6" name="Grafik 6" descr="C:\Users\Eddy\AppData\Local\Microsoft\Windows\INetCache\Content.Word\signin.png"/>
             <wp:cNvGraphicFramePr>
               <a:graphicFrameLocks xmlns:a="http://schemas.openxmlformats.org/drawingml/2006/main" noChangeAspect="1"/>
             </wp:cNvGraphicFramePr>
@@ -14833,7 +14813,7 @@
               <a:graphicData uri="http://schemas.openxmlformats.org/drawingml/2006/picture">
                 <pic:pic xmlns:pic="http://schemas.openxmlformats.org/drawingml/2006/picture">
                   <pic:nvPicPr>
-                    <pic:cNvPr id="0" name="Picture 5" descr="C:\Users\Eddy\AppData\Local\Microsoft\Windows\INetCache\Content.Word\bewerten.png"/>
+                    <pic:cNvPr id="0" name="Picture 5" descr="C:\Users\Eddy\AppData\Local\Microsoft\Windows\INetCache\Content.Word\signin.png"/>
                     <pic:cNvPicPr>
                       <a:picLocks noChangeAspect="1" noChangeArrowheads="1"/>
                     </pic:cNvPicPr>
@@ -14854,7 +14834,7 @@
                   <pic:spPr bwMode="auto">
                     <a:xfrm>
                       <a:off x="0" y="0"/>
-                      <a:ext cx="3112180" cy="5076028"/>
+                      <a:ext cx="3452000" cy="5624708"/>
                     </a:xfrm>
                     <a:prstGeom prst="rect">
                       <a:avLst/>
@@ -14879,12 +14859,12 @@
           <w:numId w:val="3"/>
         </w:numPr>
       </w:pPr>
-      <w:bookmarkStart w:id="32" w:name="_Toc469001273"/>
+      <w:bookmarkStart w:id="30" w:name="_Toc469001272"/>
       <w:r>
         <w:lastRenderedPageBreak/>
-        <w:t>Server erstellen #5</w:t>
+        <w:t>Spielansicht #4</w:t>
       </w:r>
-      <w:bookmarkEnd w:id="32"/>
+      <w:bookmarkEnd w:id="30"/>
     </w:p>
     <w:p>
       <w:pPr>
@@ -14898,10 +14878,10 @@
           <w:lang w:eastAsia="de-DE"/>
         </w:rPr>
         <w:drawing>
-          <wp:inline distT="0" distB="0" distL="0" distR="0" wp14:anchorId="5909839E" wp14:editId="5D0B2594">
-            <wp:extent cx="3398807" cy="5543523"/>
+          <wp:inline distT="0" distB="0" distL="0" distR="0" wp14:anchorId="12232440" wp14:editId="703E8B9C">
+            <wp:extent cx="3994099" cy="6508008"/>
             <wp:effectExtent l="0" t="0" r="0" b="0"/>
-            <wp:docPr id="38" name="Grafik 38" descr="C:\Users\Eddy\AppData\Local\Microsoft\Windows\INetCache\Content.Word\archiv.png"/>
+            <wp:docPr id="7" name="Grafik 7" descr="C:\Users\Eddy\AppData\Local\Microsoft\Windows\INetCache\Content.Word\titlepage.png"/>
             <wp:cNvGraphicFramePr>
               <a:graphicFrameLocks xmlns:a="http://schemas.openxmlformats.org/drawingml/2006/main" noChangeAspect="1"/>
             </wp:cNvGraphicFramePr>
@@ -14909,7 +14889,7 @@
               <a:graphicData uri="http://schemas.openxmlformats.org/drawingml/2006/picture">
                 <pic:pic xmlns:pic="http://schemas.openxmlformats.org/drawingml/2006/picture">
                   <pic:nvPicPr>
-                    <pic:cNvPr id="0" name="Picture 6" descr="C:\Users\Eddy\AppData\Local\Microsoft\Windows\INetCache\Content.Word\archiv.png"/>
+                    <pic:cNvPr id="0" name="Picture 6" descr="C:\Users\Eddy\AppData\Local\Microsoft\Windows\INetCache\Content.Word\titlepage.png"/>
                     <pic:cNvPicPr>
                       <a:picLocks noChangeAspect="1" noChangeArrowheads="1"/>
                     </pic:cNvPicPr>
@@ -14930,7 +14910,7 @@
                   <pic:spPr bwMode="auto">
                     <a:xfrm>
                       <a:off x="0" y="0"/>
-                      <a:ext cx="3403526" cy="5551220"/>
+                      <a:ext cx="4007709" cy="6530184"/>
                     </a:xfrm>
                     <a:prstGeom prst="rect">
                       <a:avLst/>
@@ -14947,6 +14927,374 @@
         </w:drawing>
       </w:r>
     </w:p>
+    <w:p>
+      <w:pPr>
+        <w:pStyle w:val="berschrift1"/>
+        <w:numPr>
+          <w:ilvl w:val="2"/>
+          <w:numId w:val="3"/>
+        </w:numPr>
+      </w:pPr>
+      <w:bookmarkStart w:id="31" w:name="_Toc469001273"/>
+      <w:r>
+        <w:lastRenderedPageBreak/>
+        <w:t>Server erstellen #5</w:t>
+      </w:r>
+      <w:bookmarkEnd w:id="31"/>
+    </w:p>
+    <w:p>
+      <w:pPr>
+        <w:jc w:val="center"/>
+      </w:pPr>
+      <w:r>
+        <w:rPr>
+          <w:b/>
+          <w:noProof/>
+          <w:color w:val="000000" w:themeColor="text1"/>
+          <w:lang w:eastAsia="de-DE"/>
+        </w:rPr>
+        <w:lastRenderedPageBreak/>
+        <w:drawing>
+          <wp:inline distT="0" distB="0" distL="0" distR="0" wp14:anchorId="55E197C5" wp14:editId="4A884C50">
+            <wp:extent cx="3865529" cy="6298515"/>
+            <wp:effectExtent l="0" t="0" r="0" b="0"/>
+            <wp:docPr id="8" name="Grafik 8" descr="C:\Users\Eddy\AppData\Local\Microsoft\Windows\INetCache\Content.Word\archive.png"/>
+            <wp:cNvGraphicFramePr>
+              <a:graphicFrameLocks xmlns:a="http://schemas.openxmlformats.org/drawingml/2006/main" noChangeAspect="1"/>
+            </wp:cNvGraphicFramePr>
+            <a:graphic xmlns:a="http://schemas.openxmlformats.org/drawingml/2006/main">
+              <a:graphicData uri="http://schemas.openxmlformats.org/drawingml/2006/picture">
+                <pic:pic xmlns:pic="http://schemas.openxmlformats.org/drawingml/2006/picture">
+                  <pic:nvPicPr>
+                    <pic:cNvPr id="0" name="Picture 7" descr="C:\Users\Eddy\AppData\Local\Microsoft\Windows\INetCache\Content.Word\archive.png"/>
+                    <pic:cNvPicPr>
+                      <a:picLocks noChangeAspect="1" noChangeArrowheads="1"/>
+                    </pic:cNvPicPr>
+                  </pic:nvPicPr>
+                  <pic:blipFill>
+                    <a:blip r:embed="rId17">
+                      <a:extLst>
+                        <a:ext uri="{28A0092B-C50C-407E-A947-70E740481C1C}">
+                          <a14:useLocalDpi xmlns:a14="http://schemas.microsoft.com/office/drawing/2010/main" val="0"/>
+                        </a:ext>
+                      </a:extLst>
+                    </a:blip>
+                    <a:srcRect/>
+                    <a:stretch>
+                      <a:fillRect/>
+                    </a:stretch>
+                  </pic:blipFill>
+                  <pic:spPr bwMode="auto">
+                    <a:xfrm>
+                      <a:off x="0" y="0"/>
+                      <a:ext cx="3871867" cy="6308843"/>
+                    </a:xfrm>
+                    <a:prstGeom prst="rect">
+                      <a:avLst/>
+                    </a:prstGeom>
+                    <a:noFill/>
+                    <a:ln>
+                      <a:noFill/>
+                    </a:ln>
+                  </pic:spPr>
+                </pic:pic>
+              </a:graphicData>
+            </a:graphic>
+          </wp:inline>
+        </w:drawing>
+      </w:r>
+      <w:r>
+        <w:rPr>
+          <w:b/>
+          <w:noProof/>
+          <w:color w:val="000000" w:themeColor="text1"/>
+          <w:lang w:eastAsia="de-DE"/>
+        </w:rPr>
+        <w:lastRenderedPageBreak/>
+        <w:drawing>
+          <wp:inline distT="0" distB="0" distL="0" distR="0" wp14:anchorId="4FAE19E4" wp14:editId="0593B7FD">
+            <wp:extent cx="4857706" cy="7915174"/>
+            <wp:effectExtent l="0" t="0" r="0" b="0"/>
+            <wp:docPr id="12" name="Grafik 12" descr="C:\Users\Eddy\AppData\Local\Microsoft\Windows\INetCache\Content.Word\userprofil.png"/>
+            <wp:cNvGraphicFramePr>
+              <a:graphicFrameLocks xmlns:a="http://schemas.openxmlformats.org/drawingml/2006/main" noChangeAspect="1"/>
+            </wp:cNvGraphicFramePr>
+            <a:graphic xmlns:a="http://schemas.openxmlformats.org/drawingml/2006/main">
+              <a:graphicData uri="http://schemas.openxmlformats.org/drawingml/2006/picture">
+                <pic:pic xmlns:pic="http://schemas.openxmlformats.org/drawingml/2006/picture">
+                  <pic:nvPicPr>
+                    <pic:cNvPr id="0" name="Picture 11" descr="C:\Users\Eddy\AppData\Local\Microsoft\Windows\INetCache\Content.Word\userprofil.png"/>
+                    <pic:cNvPicPr>
+                      <a:picLocks noChangeAspect="1" noChangeArrowheads="1"/>
+                    </pic:cNvPicPr>
+                  </pic:nvPicPr>
+                  <pic:blipFill>
+                    <a:blip r:embed="rId18">
+                      <a:extLst>
+                        <a:ext uri="{28A0092B-C50C-407E-A947-70E740481C1C}">
+                          <a14:useLocalDpi xmlns:a14="http://schemas.microsoft.com/office/drawing/2010/main" val="0"/>
+                        </a:ext>
+                      </a:extLst>
+                    </a:blip>
+                    <a:srcRect/>
+                    <a:stretch>
+                      <a:fillRect/>
+                    </a:stretch>
+                  </pic:blipFill>
+                  <pic:spPr bwMode="auto">
+                    <a:xfrm>
+                      <a:off x="0" y="0"/>
+                      <a:ext cx="4862174" cy="7922453"/>
+                    </a:xfrm>
+                    <a:prstGeom prst="rect">
+                      <a:avLst/>
+                    </a:prstGeom>
+                    <a:noFill/>
+                    <a:ln>
+                      <a:noFill/>
+                    </a:ln>
+                  </pic:spPr>
+                </pic:pic>
+              </a:graphicData>
+            </a:graphic>
+          </wp:inline>
+        </w:drawing>
+      </w:r>
+    </w:p>
+    <w:p>
+      <w:pPr>
+        <w:pStyle w:val="berschrift1"/>
+        <w:numPr>
+          <w:ilvl w:val="2"/>
+          <w:numId w:val="3"/>
+        </w:numPr>
+      </w:pPr>
+      <w:r>
+        <w:t>Profilansicht</w:t>
+      </w:r>
+    </w:p>
+    <w:p/>
+    <w:p>
+      <w:pPr>
+        <w:pStyle w:val="berschrift1"/>
+        <w:numPr>
+          <w:ilvl w:val="2"/>
+          <w:numId w:val="3"/>
+        </w:numPr>
+      </w:pPr>
+      <w:r>
+        <w:lastRenderedPageBreak/>
+        <w:t>Options</w:t>
+      </w:r>
+    </w:p>
+    <w:p>
+      <w:pPr>
+        <w:jc w:val="center"/>
+      </w:pPr>
+      <w:r>
+        <w:rPr>
+          <w:noProof/>
+        </w:rPr>
+        <w:drawing>
+          <wp:inline distT="0" distB="0" distL="0" distR="0" wp14:anchorId="4CACBCFC" wp14:editId="71D5B5CD">
+            <wp:extent cx="4498468" cy="7329830"/>
+            <wp:effectExtent l="0" t="0" r="0" b="0"/>
+            <wp:docPr id="13" name="Grafik 13" descr="C:\Users\Eddy\AppData\Local\Microsoft\Windows\INetCache\Content.Word\options.png"/>
+            <wp:cNvGraphicFramePr>
+              <a:graphicFrameLocks xmlns:a="http://schemas.openxmlformats.org/drawingml/2006/main" noChangeAspect="1"/>
+            </wp:cNvGraphicFramePr>
+            <a:graphic xmlns:a="http://schemas.openxmlformats.org/drawingml/2006/main">
+              <a:graphicData uri="http://schemas.openxmlformats.org/drawingml/2006/picture">
+                <pic:pic xmlns:pic="http://schemas.openxmlformats.org/drawingml/2006/picture">
+                  <pic:nvPicPr>
+                    <pic:cNvPr id="0" name="Picture 12" descr="C:\Users\Eddy\AppData\Local\Microsoft\Windows\INetCache\Content.Word\options.png"/>
+                    <pic:cNvPicPr>
+                      <a:picLocks noChangeAspect="1" noChangeArrowheads="1"/>
+                    </pic:cNvPicPr>
+                  </pic:nvPicPr>
+                  <pic:blipFill>
+                    <a:blip r:embed="rId19">
+                      <a:extLst>
+                        <a:ext uri="{28A0092B-C50C-407E-A947-70E740481C1C}">
+                          <a14:useLocalDpi xmlns:a14="http://schemas.microsoft.com/office/drawing/2010/main" val="0"/>
+                        </a:ext>
+                      </a:extLst>
+                    </a:blip>
+                    <a:srcRect/>
+                    <a:stretch>
+                      <a:fillRect/>
+                    </a:stretch>
+                  </pic:blipFill>
+                  <pic:spPr bwMode="auto">
+                    <a:xfrm>
+                      <a:off x="0" y="0"/>
+                      <a:ext cx="4502451" cy="7336320"/>
+                    </a:xfrm>
+                    <a:prstGeom prst="rect">
+                      <a:avLst/>
+                    </a:prstGeom>
+                    <a:noFill/>
+                    <a:ln>
+                      <a:noFill/>
+                    </a:ln>
+                  </pic:spPr>
+                </pic:pic>
+              </a:graphicData>
+            </a:graphic>
+          </wp:inline>
+        </w:drawing>
+      </w:r>
+    </w:p>
+    <w:p>
+      <w:pPr>
+        <w:pStyle w:val="berschrift1"/>
+        <w:numPr>
+          <w:ilvl w:val="2"/>
+          <w:numId w:val="3"/>
+        </w:numPr>
+      </w:pPr>
+      <w:r>
+        <w:lastRenderedPageBreak/>
+        <w:t>Aufnahme</w:t>
+      </w:r>
+    </w:p>
+    <w:p>
+      <w:pPr>
+        <w:jc w:val="center"/>
+      </w:pPr>
+      <w:r>
+        <w:rPr>
+          <w:noProof/>
+        </w:rPr>
+        <w:drawing>
+          <wp:inline distT="0" distB="0" distL="0" distR="0" wp14:anchorId="08E61E6A" wp14:editId="08CC8CF3">
+            <wp:extent cx="3672231" cy="5983555"/>
+            <wp:effectExtent l="0" t="0" r="0" b="0"/>
+            <wp:docPr id="14" name="Grafik 14" descr="C:\Users\Eddy\AppData\Local\Microsoft\Windows\INetCache\Content.Word\aufnehmen.png"/>
+            <wp:cNvGraphicFramePr>
+              <a:graphicFrameLocks xmlns:a="http://schemas.openxmlformats.org/drawingml/2006/main" noChangeAspect="1"/>
+            </wp:cNvGraphicFramePr>
+            <a:graphic xmlns:a="http://schemas.openxmlformats.org/drawingml/2006/main">
+              <a:graphicData uri="http://schemas.openxmlformats.org/drawingml/2006/picture">
+                <pic:pic xmlns:pic="http://schemas.openxmlformats.org/drawingml/2006/picture">
+                  <pic:nvPicPr>
+                    <pic:cNvPr id="0" name="Picture 13" descr="C:\Users\Eddy\AppData\Local\Microsoft\Windows\INetCache\Content.Word\aufnehmen.png"/>
+                    <pic:cNvPicPr>
+                      <a:picLocks noChangeAspect="1" noChangeArrowheads="1"/>
+                    </pic:cNvPicPr>
+                  </pic:nvPicPr>
+                  <pic:blipFill>
+                    <a:blip r:embed="rId20">
+                      <a:extLst>
+                        <a:ext uri="{28A0092B-C50C-407E-A947-70E740481C1C}">
+                          <a14:useLocalDpi xmlns:a14="http://schemas.microsoft.com/office/drawing/2010/main" val="0"/>
+                        </a:ext>
+                      </a:extLst>
+                    </a:blip>
+                    <a:srcRect/>
+                    <a:stretch>
+                      <a:fillRect/>
+                    </a:stretch>
+                  </pic:blipFill>
+                  <pic:spPr bwMode="auto">
+                    <a:xfrm>
+                      <a:off x="0" y="0"/>
+                      <a:ext cx="3679757" cy="5995817"/>
+                    </a:xfrm>
+                    <a:prstGeom prst="rect">
+                      <a:avLst/>
+                    </a:prstGeom>
+                    <a:noFill/>
+                    <a:ln>
+                      <a:noFill/>
+                    </a:ln>
+                  </pic:spPr>
+                </pic:pic>
+              </a:graphicData>
+            </a:graphic>
+          </wp:inline>
+        </w:drawing>
+      </w:r>
+    </w:p>
+    <w:p>
+      <w:pPr>
+        <w:pStyle w:val="berschrift1"/>
+        <w:numPr>
+          <w:ilvl w:val="2"/>
+          <w:numId w:val="3"/>
+        </w:numPr>
+      </w:pPr>
+      <w:r>
+        <w:lastRenderedPageBreak/>
+        <w:t>Bewertung</w:t>
+      </w:r>
+    </w:p>
+    <w:p>
+      <w:pPr>
+        <w:jc w:val="center"/>
+      </w:pPr>
+      <w:bookmarkStart w:id="32" w:name="_GoBack"/>
+      <w:r>
+        <w:rPr>
+          <w:noProof/>
+        </w:rPr>
+        <w:drawing>
+          <wp:inline distT="0" distB="0" distL="0" distR="0" wp14:anchorId="3F16B0EF" wp14:editId="70F943C2">
+            <wp:extent cx="3870018" cy="6305830"/>
+            <wp:effectExtent l="0" t="0" r="0" b="0"/>
+            <wp:docPr id="15" name="Grafik 15" descr="C:\Users\Eddy\AppData\Local\Microsoft\Windows\INetCache\Content.Word\bewerten.png"/>
+            <wp:cNvGraphicFramePr>
+              <a:graphicFrameLocks xmlns:a="http://schemas.openxmlformats.org/drawingml/2006/main" noChangeAspect="1"/>
+            </wp:cNvGraphicFramePr>
+            <a:graphic xmlns:a="http://schemas.openxmlformats.org/drawingml/2006/main">
+              <a:graphicData uri="http://schemas.openxmlformats.org/drawingml/2006/picture">
+                <pic:pic xmlns:pic="http://schemas.openxmlformats.org/drawingml/2006/picture">
+                  <pic:nvPicPr>
+                    <pic:cNvPr id="0" name="Picture 14" descr="C:\Users\Eddy\AppData\Local\Microsoft\Windows\INetCache\Content.Word\bewerten.png"/>
+                    <pic:cNvPicPr>
+                      <a:picLocks noChangeAspect="1" noChangeArrowheads="1"/>
+                    </pic:cNvPicPr>
+                  </pic:nvPicPr>
+                  <pic:blipFill>
+                    <a:blip r:embed="rId21">
+                      <a:extLst>
+                        <a:ext uri="{28A0092B-C50C-407E-A947-70E740481C1C}">
+                          <a14:useLocalDpi xmlns:a14="http://schemas.microsoft.com/office/drawing/2010/main" val="0"/>
+                        </a:ext>
+                      </a:extLst>
+                    </a:blip>
+                    <a:srcRect/>
+                    <a:stretch>
+                      <a:fillRect/>
+                    </a:stretch>
+                  </pic:blipFill>
+                  <pic:spPr bwMode="auto">
+                    <a:xfrm>
+                      <a:off x="0" y="0"/>
+                      <a:ext cx="3872292" cy="6309536"/>
+                    </a:xfrm>
+                    <a:prstGeom prst="rect">
+                      <a:avLst/>
+                    </a:prstGeom>
+                    <a:noFill/>
+                    <a:ln>
+                      <a:noFill/>
+                    </a:ln>
+                  </pic:spPr>
+                </pic:pic>
+              </a:graphicData>
+            </a:graphic>
+          </wp:inline>
+        </w:drawing>
+      </w:r>
+      <w:bookmarkEnd w:id="32"/>
+    </w:p>
+    <w:p/>
+    <w:p>
+      <w:pPr>
+        <w:jc w:val="center"/>
+      </w:pPr>
+    </w:p>
     <w:p/>
     <w:p/>
     <w:p/>
@@ -14967,7 +15315,6 @@
       </w:pPr>
       <w:bookmarkStart w:id="33" w:name="_Toc469001280"/>
       <w:r>
-        <w:lastRenderedPageBreak/>
         <w:t xml:space="preserve">GUI </w:t>
       </w:r>
       <w:proofErr w:type="spellStart"/>
@@ -14978,6 +15325,21 @@
       <w:proofErr w:type="spellEnd"/>
     </w:p>
     <w:p/>
+    <w:p>
+      <w:pPr>
+        <w:pStyle w:val="berschrift1"/>
+      </w:pPr>
+    </w:p>
+    <w:p>
+      <w:pPr>
+        <w:jc w:val="center"/>
+      </w:pPr>
+    </w:p>
+    <w:p>
+      <w:pPr>
+        <w:jc w:val="center"/>
+      </w:pPr>
+    </w:p>
     <w:p/>
     <w:p/>
     <w:p/>
@@ -15042,7 +15404,7 @@
                     </pic:cNvPicPr>
                   </pic:nvPicPr>
                   <pic:blipFill>
-                    <a:blip r:embed="rId17">
+                    <a:blip r:embed="rId22">
                       <a:extLst>
                         <a:ext uri="{28A0092B-C50C-407E-A947-70E740481C1C}">
                           <a14:useLocalDpi xmlns:a14="http://schemas.microsoft.com/office/drawing/2010/main" val="0"/>
@@ -15846,6 +16208,7 @@
               <w:rPr>
                 <w:b w:val="0"/>
               </w:rPr>
+              <w:lastRenderedPageBreak/>
               <w:t>Gegner</w:t>
             </w:r>
           </w:p>
@@ -15964,11 +16327,7 @@
               <w:cnfStyle w:val="000000000000" w:firstRow="0" w:lastRow="0" w:firstColumn="0" w:lastColumn="0" w:oddVBand="0" w:evenVBand="0" w:oddHBand="0" w:evenHBand="0" w:firstRowFirstColumn="0" w:firstRowLastColumn="0" w:lastRowFirstColumn="0" w:lastRowLastColumn="0"/>
             </w:pPr>
             <w:r>
-              <w:t xml:space="preserve">Wenn auf einem begehbaren Block eine spezielle „Loch Bombe” (nur durch PowerUps erhältich) explodiert, dann entsteht an diesem Block ein Loch und er ist von </w:t>
-            </w:r>
-            <w:r>
-              <w:lastRenderedPageBreak/>
-              <w:t>nun an unbegehbar. Das erzeugen von Löchern kann zu Einkesseln führen.</w:t>
+              <w:t>Wenn auf einem begehbaren Block eine spezielle „Loch Bombe” (nur durch PowerUps erhältich) explodiert, dann entsteht an diesem Block ein Loch und er ist von nun an unbegehbar. Das erzeugen von Löchern kann zu Einkesseln führen.</w:t>
             </w:r>
           </w:p>
         </w:tc>
@@ -16230,8 +16589,8 @@
     </w:tbl>
     <w:p/>
     <w:sectPr>
-      <w:footerReference w:type="even" r:id="rId18"/>
-      <w:footerReference w:type="default" r:id="rId19"/>
+      <w:footerReference w:type="even" r:id="rId23"/>
+      <w:footerReference w:type="default" r:id="rId24"/>
       <w:pgSz w:w="11900" w:h="16840"/>
       <w:pgMar w:top="1417" w:right="1417" w:bottom="1134" w:left="1417" w:header="708" w:footer="708" w:gutter="0"/>
       <w:cols w:space="708"/>
@@ -19017,7 +19376,7 @@
 </file>
 
 <file path=customXml/itemProps1.xml><?xml version="1.0" encoding="utf-8"?>
-<ds:datastoreItem xmlns:ds="http://schemas.openxmlformats.org/officeDocument/2006/customXml" ds:itemID="{A967F09F-B1F4-44B0-9E96-180559E86520}">
+<ds:datastoreItem xmlns:ds="http://schemas.openxmlformats.org/officeDocument/2006/customXml" ds:itemID="{1DD681BF-3279-4F52-B9FF-29B7C9EDF2CF}">
   <ds:schemaRefs>
     <ds:schemaRef ds:uri="http://schemas.openxmlformats.org/officeDocument/2006/bibliography"/>
   </ds:schemaRefs>

</xml_diff>